<commit_message>
added changes at "Memoria final"
</commit_message>
<xml_diff>
--- a/Vision y Requisitos/Where2Night vs  Facebook.docx
+++ b/Vision y Requisitos/Where2Night vs  Facebook.docx
@@ -4,567 +4,601 @@
   <w:body>
     <w:p>
       <w:pPr>
+        <w:spacing w:after="0" w:line="240" w:lineRule="auto"/>
         <w:jc w:val="center"/>
         <w:rPr>
+          <w:rFonts w:ascii="Times New Roman" w:eastAsia="Times New Roman" w:hAnsi="Times New Roman" w:cs="Times New Roman"/>
+          <w:sz w:val="24"/>
+          <w:szCs w:val="24"/>
+          <w:lang w:eastAsia="es-ES"/>
+        </w:rPr>
+      </w:pPr>
+      <w:r>
+        <w:rPr>
+          <w:rFonts w:ascii="Arial" w:eastAsia="Times New Roman" w:hAnsi="Arial" w:cs="Arial"/>
+          <w:color w:val="000000"/>
           <w:sz w:val="36"/>
           <w:szCs w:val="36"/>
-        </w:rPr>
-      </w:pPr>
-      <w:bookmarkStart w:id="0" w:name="_GoBack"/>
-      <w:r>
-        <w:rPr>
-          <w:sz w:val="36"/>
-          <w:szCs w:val="36"/>
-        </w:rPr>
-        <w:t>¿Where2Night vs  Facebook?</w:t>
+          <w:lang w:eastAsia="es-ES"/>
+        </w:rPr>
+        <w:t>Diferencia entre Where2Night y Facebook</w:t>
       </w:r>
     </w:p>
     <w:p>
       <w:pPr>
-        <w:jc w:val="center"/>
-        <w:rPr>
-          <w:sz w:val="36"/>
-          <w:szCs w:val="36"/>
-        </w:rPr>
-      </w:pPr>
-    </w:p>
-    <w:p>
-      <w:pPr>
+        <w:spacing w:after="0" w:line="240" w:lineRule="auto"/>
         <w:jc w:val="both"/>
         <w:rPr>
-          <w:sz w:val="24"/>
-          <w:szCs w:val="24"/>
+          <w:rFonts w:ascii="Times New Roman" w:eastAsia="Times New Roman" w:hAnsi="Times New Roman" w:cs="Times New Roman"/>
+          <w:sz w:val="24"/>
+          <w:szCs w:val="24"/>
+          <w:lang w:eastAsia="es-ES"/>
         </w:rPr>
       </w:pPr>
       <w:r>
         <w:rPr>
-          <w:sz w:val="24"/>
-          <w:szCs w:val="24"/>
-        </w:rPr>
-        <w:t>Una de las diferencias más significativas, ya no  en cuanto a funcionalidad, si no</w:t>
-      </w:r>
-      <w:r>
-        <w:rPr>
-          <w:sz w:val="24"/>
-          <w:szCs w:val="24"/>
-        </w:rPr>
-        <w:t xml:space="preserve">, </w:t>
-      </w:r>
-      <w:r>
-        <w:rPr>
-          <w:sz w:val="24"/>
-          <w:szCs w:val="24"/>
-        </w:rPr>
-        <w:t xml:space="preserve"> al tipo de software que estamos creando, debido a que nuestro proyecto se basa en software libre, con esto queremos llegar al punto de que cualquier persona tiene acceso a él, podría modificarlo, e incluso realizar aportaciones al cumplir las 4 libertades del software libre. Los usuarios así también pueden ver qué hacemos con sus datos, cómo los gestionamos y hacia dónde</w:t>
-      </w:r>
-      <w:r>
-        <w:rPr>
-          <w:sz w:val="24"/>
-          <w:szCs w:val="24"/>
-        </w:rPr>
-        <w:t xml:space="preserve"> van, lo que esto no nos permite Facebook.</w:t>
+          <w:rFonts w:ascii="Arial" w:eastAsia="Times New Roman" w:hAnsi="Arial" w:cs="Arial"/>
+          <w:color w:val="000000"/>
+          <w:sz w:val="24"/>
+          <w:szCs w:val="24"/>
+          <w:lang w:eastAsia="es-ES"/>
+        </w:rPr>
+        <w:t xml:space="preserve">Una de las diferencias más significativas, ya no  en cuanto a funcionalidad, sino  al tipo de software que estamos creando, es que nuestro proyecto se basa en software libre. Con esto queremos que cualquier persona tenga acceso a él, pueda modificarlo, e incluso realizar aportaciones, al cumplir las 4 libertades del software libre. </w:t>
       </w:r>
     </w:p>
     <w:p>
       <w:pPr>
-        <w:jc w:val="center"/>
-        <w:rPr>
-          <w:sz w:val="36"/>
-          <w:szCs w:val="36"/>
-        </w:rPr>
-      </w:pPr>
-    </w:p>
-    <w:p>
-      <w:pPr>
+        <w:spacing w:after="0" w:line="240" w:lineRule="auto"/>
         <w:jc w:val="both"/>
         <w:rPr>
-          <w:sz w:val="28"/>
-          <w:szCs w:val="28"/>
-          <w:u w:val="single"/>
+          <w:rFonts w:ascii="Times New Roman" w:eastAsia="Times New Roman" w:hAnsi="Times New Roman" w:cs="Times New Roman"/>
+          <w:sz w:val="24"/>
+          <w:szCs w:val="24"/>
+          <w:lang w:eastAsia="es-ES"/>
         </w:rPr>
       </w:pPr>
       <w:r>
         <w:rPr>
-          <w:sz w:val="28"/>
-          <w:szCs w:val="28"/>
-          <w:u w:val="single"/>
-        </w:rPr>
-        <w:t xml:space="preserve">Diferencias </w:t>
-      </w:r>
-      <w:r>
-        <w:rPr>
-          <w:sz w:val="28"/>
-          <w:szCs w:val="28"/>
-          <w:u w:val="single"/>
-        </w:rPr>
-        <w:t xml:space="preserve">basadas en </w:t>
-      </w:r>
-      <w:r>
-        <w:rPr>
-          <w:sz w:val="28"/>
-          <w:szCs w:val="28"/>
-          <w:u w:val="single"/>
-        </w:rPr>
-        <w:t>usuarios (fiesteros):</w:t>
+          <w:rFonts w:ascii="Arial" w:eastAsia="Times New Roman" w:hAnsi="Arial" w:cs="Arial"/>
+          <w:color w:val="000000"/>
+          <w:sz w:val="24"/>
+          <w:szCs w:val="24"/>
+          <w:lang w:eastAsia="es-ES"/>
+        </w:rPr>
+        <w:t>Al ser software libre, conseguimos que el producto esté a disposición de cualquiera. Si alguien quisiera utilizar todo o parte de nuestro trabajo, o incluso modificarlo para adaptarlo a sus necesidades, podría hacerlo sin problema.</w:t>
       </w:r>
     </w:p>
     <w:p>
       <w:pPr>
-        <w:pStyle w:val="Prrafodelista"/>
-        <w:numPr>
-          <w:ilvl w:val="0"/>
-          <w:numId w:val="2"/>
-        </w:numPr>
+        <w:spacing w:after="0" w:line="240" w:lineRule="auto"/>
         <w:jc w:val="both"/>
         <w:rPr>
-          <w:sz w:val="24"/>
-          <w:szCs w:val="24"/>
+          <w:rFonts w:ascii="Times New Roman" w:eastAsia="Times New Roman" w:hAnsi="Times New Roman" w:cs="Times New Roman"/>
+          <w:sz w:val="24"/>
+          <w:szCs w:val="24"/>
+          <w:lang w:eastAsia="es-ES"/>
         </w:rPr>
       </w:pPr>
       <w:r>
         <w:rPr>
-          <w:sz w:val="24"/>
-          <w:szCs w:val="24"/>
-        </w:rPr>
-        <w:t xml:space="preserve">Una </w:t>
-      </w:r>
-      <w:r>
-        <w:rPr>
-          <w:sz w:val="24"/>
-          <w:szCs w:val="24"/>
-        </w:rPr>
-        <w:t>de las diferencias es que Facebook abarca un público que pertenece a un espacio demasiado extenso, con mucha variedad</w:t>
-      </w:r>
-      <w:r>
-        <w:rPr>
-          <w:sz w:val="24"/>
-          <w:szCs w:val="24"/>
-        </w:rPr>
-        <w:t xml:space="preserve"> en cuanto a edad,  gusto,</w:t>
-      </w:r>
-      <w:r>
-        <w:rPr>
-          <w:sz w:val="24"/>
-          <w:szCs w:val="24"/>
-        </w:rPr>
-        <w:t xml:space="preserve"> trabajo, religión,</w:t>
-      </w:r>
-      <w:r>
-        <w:rPr>
-          <w:sz w:val="24"/>
-          <w:szCs w:val="24"/>
-        </w:rPr>
-        <w:t xml:space="preserve"> política, etc. E</w:t>
-      </w:r>
-      <w:r>
-        <w:rPr>
-          <w:sz w:val="24"/>
-          <w:szCs w:val="24"/>
-        </w:rPr>
-        <w:t xml:space="preserve">s una mezcla de todo un poco, que a cierto punto puede resultar un </w:t>
-      </w:r>
-      <w:r>
-        <w:rPr>
-          <w:sz w:val="24"/>
-          <w:szCs w:val="24"/>
-        </w:rPr>
-        <w:t xml:space="preserve">tanto caótico.  Where2night está enfocado a un público  en concreto, acotando principalmente los tópicos de edad y gustos, </w:t>
-      </w:r>
-      <w:r>
-        <w:rPr>
-          <w:sz w:val="24"/>
-          <w:szCs w:val="24"/>
-        </w:rPr>
-        <w:t xml:space="preserve">puesto que Where2night sería utilizada en mayor parte por gente joven que le guste salir de fiesta </w:t>
-      </w:r>
-      <w:r>
-        <w:rPr>
-          <w:sz w:val="24"/>
-          <w:szCs w:val="24"/>
-        </w:rPr>
-        <w:t>los fines de semana</w:t>
-      </w:r>
-      <w:r>
-        <w:rPr>
-          <w:sz w:val="24"/>
-          <w:szCs w:val="24"/>
-        </w:rPr>
-        <w:t>.</w:t>
+          <w:rFonts w:ascii="Arial" w:eastAsia="Times New Roman" w:hAnsi="Arial" w:cs="Arial"/>
+          <w:color w:val="000000"/>
+          <w:sz w:val="24"/>
+          <w:szCs w:val="24"/>
+          <w:lang w:eastAsia="es-ES"/>
+        </w:rPr>
+        <w:t>Es también más visible, en el sentido de que los usuarios pueden ver qué hacemos con sus datos, cómo los gestionamos y hacia dónde van, cosa que no permite Facebook.</w:t>
       </w:r>
     </w:p>
     <w:p>
       <w:pPr>
-        <w:pStyle w:val="Prrafodelista"/>
+        <w:spacing w:after="0" w:line="240" w:lineRule="auto"/>
         <w:jc w:val="both"/>
         <w:rPr>
-          <w:sz w:val="24"/>
-          <w:szCs w:val="24"/>
+          <w:rFonts w:ascii="Times New Roman" w:eastAsia="Times New Roman" w:hAnsi="Times New Roman" w:cs="Times New Roman"/>
+          <w:sz w:val="24"/>
+          <w:szCs w:val="24"/>
+          <w:lang w:eastAsia="es-ES"/>
         </w:rPr>
       </w:pPr>
       <w:r>
         <w:rPr>
-          <w:sz w:val="24"/>
-          <w:szCs w:val="24"/>
-        </w:rPr>
-        <w:t xml:space="preserve"> </w:t>
+          <w:rFonts w:ascii="Arial" w:eastAsia="Times New Roman" w:hAnsi="Arial" w:cs="Arial"/>
+          <w:color w:val="000000"/>
+          <w:sz w:val="29"/>
+          <w:szCs w:val="29"/>
+          <w:u w:val="single"/>
+          <w:lang w:eastAsia="es-ES"/>
+        </w:rPr>
+        <w:t>Diferencias basadas en usuarios (fiesteros):</w:t>
       </w:r>
     </w:p>
     <w:p>
       <w:pPr>
-        <w:pStyle w:val="Prrafodelista"/>
+        <w:spacing w:after="0" w:line="240" w:lineRule="auto"/>
+        <w:rPr>
+          <w:rFonts w:ascii="Times New Roman" w:eastAsia="Times New Roman" w:hAnsi="Times New Roman" w:cs="Times New Roman"/>
+          <w:sz w:val="24"/>
+          <w:szCs w:val="24"/>
+          <w:lang w:eastAsia="es-ES"/>
+        </w:rPr>
+      </w:pPr>
+    </w:p>
+    <w:p>
+      <w:pPr>
         <w:numPr>
           <w:ilvl w:val="0"/>
-          <w:numId w:val="2"/>
+          <w:numId w:val="3"/>
         </w:numPr>
+        <w:spacing w:after="0" w:line="240" w:lineRule="auto"/>
         <w:jc w:val="both"/>
-        <w:rPr>
-          <w:sz w:val="24"/>
-          <w:szCs w:val="24"/>
+        <w:textAlignment w:val="baseline"/>
+        <w:rPr>
+          <w:rFonts w:ascii="Arial" w:eastAsia="Times New Roman" w:hAnsi="Arial" w:cs="Arial"/>
+          <w:color w:val="000000"/>
+          <w:sz w:val="23"/>
+          <w:szCs w:val="23"/>
+          <w:lang w:eastAsia="es-ES"/>
         </w:rPr>
       </w:pPr>
       <w:r>
         <w:rPr>
-          <w:sz w:val="24"/>
-          <w:szCs w:val="24"/>
-        </w:rPr>
-        <w:t>Otra de las diferencias es que Where2night tiene la funcionalidad de interactuar de alguna manera con el local, al permitirle a los usuarios poder ver el listado de canciones que tiene un local, la canción que está sonando en ese momento y al mismo tiempo da la posibilidad de poder votar canciones cuando se encuentran dentro de un</w:t>
+          <w:rFonts w:ascii="Arial" w:eastAsia="Times New Roman" w:hAnsi="Arial" w:cs="Arial"/>
+          <w:color w:val="000000"/>
+          <w:sz w:val="24"/>
+          <w:szCs w:val="24"/>
+          <w:lang w:eastAsia="es-ES"/>
+        </w:rPr>
+        <w:t>Facebook abarca un público que pertenece a un espacio demasiado extenso, con mucha variedad en cuanto a edad,  gusto, trabajo, religión, política, etc. Es una mezcla de todo un poco, que a cierto punto puede resultar un tanto caótico.  </w:t>
       </w:r>
       <w:r>
         <w:rPr>
-          <w:sz w:val="24"/>
-          <w:szCs w:val="24"/>
-        </w:rPr>
-        <w:t xml:space="preserve"> local, lo que en la especificación se lo conoce como “gramola”.</w:t>
+          <w:rFonts w:ascii="Arial" w:eastAsia="Times New Roman" w:hAnsi="Arial" w:cs="Arial"/>
+          <w:b/>
+          <w:bCs/>
+          <w:color w:val="000000"/>
+          <w:sz w:val="24"/>
+          <w:szCs w:val="24"/>
+          <w:lang w:eastAsia="es-ES"/>
+        </w:rPr>
+        <w:t>Where2night</w:t>
+      </w:r>
+      <w:r>
+        <w:rPr>
+          <w:rFonts w:ascii="Arial" w:eastAsia="Times New Roman" w:hAnsi="Arial" w:cs="Arial"/>
+          <w:color w:val="000000"/>
+          <w:sz w:val="24"/>
+          <w:szCs w:val="24"/>
+          <w:lang w:eastAsia="es-ES"/>
+        </w:rPr>
+        <w:t xml:space="preserve"> está enfocado a un público  en concreto, acotando principalmente los tópicos de edad y gustos, puesto que </w:t>
+      </w:r>
+      <w:r>
+        <w:rPr>
+          <w:rFonts w:ascii="Arial" w:eastAsia="Times New Roman" w:hAnsi="Arial" w:cs="Arial"/>
+          <w:b/>
+          <w:bCs/>
+          <w:color w:val="000000"/>
+          <w:sz w:val="24"/>
+          <w:szCs w:val="24"/>
+          <w:lang w:eastAsia="es-ES"/>
+        </w:rPr>
+        <w:t>Where2night</w:t>
+      </w:r>
+      <w:r>
+        <w:rPr>
+          <w:rFonts w:ascii="Arial" w:eastAsia="Times New Roman" w:hAnsi="Arial" w:cs="Arial"/>
+          <w:color w:val="000000"/>
+          <w:sz w:val="24"/>
+          <w:szCs w:val="24"/>
+          <w:lang w:eastAsia="es-ES"/>
+        </w:rPr>
+        <w:t xml:space="preserve"> sería utilizada en mayor parte por gente joven que le guste salir de fiesta.</w:t>
       </w:r>
     </w:p>
     <w:p>
       <w:pPr>
-        <w:pStyle w:val="Prrafodelista"/>
-        <w:rPr>
-          <w:sz w:val="24"/>
-          <w:szCs w:val="24"/>
+        <w:spacing w:after="0" w:line="240" w:lineRule="auto"/>
+        <w:rPr>
+          <w:rFonts w:ascii="Times New Roman" w:eastAsia="Times New Roman" w:hAnsi="Times New Roman" w:cs="Times New Roman"/>
+          <w:sz w:val="24"/>
+          <w:szCs w:val="24"/>
+          <w:lang w:eastAsia="es-ES"/>
         </w:rPr>
       </w:pPr>
     </w:p>
     <w:p>
       <w:pPr>
-        <w:pStyle w:val="Prrafodelista"/>
         <w:numPr>
           <w:ilvl w:val="0"/>
-          <w:numId w:val="2"/>
+          <w:numId w:val="4"/>
         </w:numPr>
+        <w:spacing w:after="0" w:line="240" w:lineRule="auto"/>
         <w:jc w:val="both"/>
-        <w:rPr>
-          <w:sz w:val="24"/>
-          <w:szCs w:val="24"/>
+        <w:textAlignment w:val="baseline"/>
+        <w:rPr>
+          <w:rFonts w:ascii="Arial" w:eastAsia="Times New Roman" w:hAnsi="Arial" w:cs="Arial"/>
+          <w:color w:val="000000"/>
+          <w:sz w:val="23"/>
+          <w:szCs w:val="23"/>
+          <w:lang w:eastAsia="es-ES"/>
         </w:rPr>
       </w:pPr>
       <w:r>
         <w:rPr>
-          <w:sz w:val="24"/>
-          <w:szCs w:val="24"/>
-        </w:rPr>
-        <w:t xml:space="preserve">Posibilidad de apuntarte a las listas de los locales, sin la necesidad de conocer a </w:t>
+          <w:rFonts w:ascii="Arial" w:eastAsia="Times New Roman" w:hAnsi="Arial" w:cs="Arial"/>
+          <w:b/>
+          <w:bCs/>
+          <w:color w:val="000000"/>
+          <w:sz w:val="24"/>
+          <w:szCs w:val="24"/>
+          <w:lang w:eastAsia="es-ES"/>
+        </w:rPr>
+        <w:t>Where2night</w:t>
+      </w:r>
+      <w:r>
+        <w:rPr>
+          <w:rFonts w:ascii="Arial" w:eastAsia="Times New Roman" w:hAnsi="Arial" w:cs="Arial"/>
+          <w:color w:val="000000"/>
+          <w:sz w:val="24"/>
+          <w:szCs w:val="24"/>
+          <w:lang w:eastAsia="es-ES"/>
+        </w:rPr>
+        <w:t xml:space="preserve"> tiene la funcionalidad de seguir a un local. Con ello se permite a los usuarios ver el listado de sus canciones, cuál está sonando en ese momento y al mismo tiempo votar las canciones que deseen escuchar cuando se encuentren dentro de un local, lo que en la especificación se lo conoce como “gramola”.</w:t>
+      </w:r>
+    </w:p>
+    <w:p>
+      <w:pPr>
+        <w:spacing w:after="0" w:line="240" w:lineRule="auto"/>
+        <w:rPr>
+          <w:rFonts w:ascii="Times New Roman" w:eastAsia="Times New Roman" w:hAnsi="Times New Roman" w:cs="Times New Roman"/>
+          <w:sz w:val="24"/>
+          <w:szCs w:val="24"/>
+          <w:lang w:eastAsia="es-ES"/>
+        </w:rPr>
+      </w:pPr>
+    </w:p>
+    <w:p>
+      <w:pPr>
+        <w:numPr>
+          <w:ilvl w:val="0"/>
+          <w:numId w:val="5"/>
+        </w:numPr>
+        <w:spacing w:after="0" w:line="240" w:lineRule="auto"/>
+        <w:jc w:val="both"/>
+        <w:textAlignment w:val="baseline"/>
+        <w:rPr>
+          <w:rFonts w:ascii="Arial" w:eastAsia="Times New Roman" w:hAnsi="Arial" w:cs="Arial"/>
+          <w:color w:val="000000"/>
+          <w:sz w:val="23"/>
+          <w:szCs w:val="23"/>
+          <w:lang w:eastAsia="es-ES"/>
+        </w:rPr>
+      </w:pPr>
+      <w:r>
+        <w:rPr>
+          <w:rFonts w:ascii="Arial" w:eastAsia="Times New Roman" w:hAnsi="Arial" w:cs="Arial"/>
+          <w:b/>
+          <w:bCs/>
+          <w:color w:val="000000"/>
+          <w:sz w:val="24"/>
+          <w:szCs w:val="24"/>
+          <w:lang w:eastAsia="es-ES"/>
+        </w:rPr>
+        <w:t>Where2night</w:t>
+      </w:r>
+      <w:r>
+        <w:rPr>
+          <w:rFonts w:ascii="Arial" w:eastAsia="Times New Roman" w:hAnsi="Arial" w:cs="Arial"/>
+          <w:color w:val="000000"/>
+          <w:sz w:val="24"/>
+          <w:szCs w:val="24"/>
+          <w:lang w:eastAsia="es-ES"/>
+        </w:rPr>
+        <w:t xml:space="preserve"> ofrece la posibilidad de apuntarte a las listas de los locales, sin la necesidad de conocer a </w:t>
       </w:r>
       <w:proofErr w:type="gramStart"/>
       <w:r>
         <w:rPr>
-          <w:sz w:val="24"/>
-          <w:szCs w:val="24"/>
+          <w:rFonts w:ascii="Arial" w:eastAsia="Times New Roman" w:hAnsi="Arial" w:cs="Arial"/>
+          <w:color w:val="000000"/>
+          <w:sz w:val="24"/>
+          <w:szCs w:val="24"/>
+          <w:lang w:eastAsia="es-ES"/>
         </w:rPr>
         <w:t>algún relaciones públicas</w:t>
       </w:r>
       <w:proofErr w:type="gramEnd"/>
       <w:r>
         <w:rPr>
-          <w:sz w:val="24"/>
-          <w:szCs w:val="24"/>
-        </w:rPr>
-        <w:t xml:space="preserve"> de la discoteca a la que se desea ir</w:t>
-      </w:r>
-      <w:r>
-        <w:rPr>
-          <w:sz w:val="24"/>
-          <w:szCs w:val="24"/>
-        </w:rPr>
-        <w:t>.</w:t>
+          <w:rFonts w:ascii="Arial" w:eastAsia="Times New Roman" w:hAnsi="Arial" w:cs="Arial"/>
+          <w:color w:val="000000"/>
+          <w:sz w:val="24"/>
+          <w:szCs w:val="24"/>
+          <w:lang w:eastAsia="es-ES"/>
+        </w:rPr>
+        <w:t xml:space="preserve"> de la discoteca a la que se desea ir.</w:t>
       </w:r>
     </w:p>
     <w:p>
       <w:pPr>
-        <w:pStyle w:val="Prrafodelista"/>
-        <w:rPr>
-          <w:sz w:val="24"/>
-          <w:szCs w:val="24"/>
+        <w:spacing w:after="0" w:line="240" w:lineRule="auto"/>
+        <w:rPr>
+          <w:rFonts w:ascii="Times New Roman" w:eastAsia="Times New Roman" w:hAnsi="Times New Roman" w:cs="Times New Roman"/>
+          <w:sz w:val="24"/>
+          <w:szCs w:val="24"/>
+          <w:lang w:eastAsia="es-ES"/>
         </w:rPr>
       </w:pPr>
     </w:p>
     <w:p>
       <w:pPr>
-        <w:pStyle w:val="Prrafodelista"/>
         <w:numPr>
           <w:ilvl w:val="0"/>
-          <w:numId w:val="2"/>
+          <w:numId w:val="6"/>
         </w:numPr>
-        <w:jc w:val="both"/>
-        <w:rPr>
-          <w:sz w:val="24"/>
-          <w:szCs w:val="24"/>
+        <w:spacing w:after="0" w:line="240" w:lineRule="auto"/>
+        <w:textAlignment w:val="baseline"/>
+        <w:rPr>
+          <w:rFonts w:ascii="Arial" w:eastAsia="Times New Roman" w:hAnsi="Arial" w:cs="Arial"/>
+          <w:color w:val="000000"/>
+          <w:sz w:val="24"/>
+          <w:szCs w:val="24"/>
+          <w:lang w:eastAsia="es-ES"/>
         </w:rPr>
       </w:pPr>
       <w:r>
         <w:rPr>
-          <w:sz w:val="24"/>
-          <w:szCs w:val="24"/>
-        </w:rPr>
-        <w:t>Notificar a tus amigos que estás ya en el local con el conocido “</w:t>
+          <w:rFonts w:ascii="Arial" w:eastAsia="Times New Roman" w:hAnsi="Arial" w:cs="Arial"/>
+          <w:b/>
+          <w:bCs/>
+          <w:color w:val="000000"/>
+          <w:sz w:val="24"/>
+          <w:szCs w:val="24"/>
+          <w:lang w:eastAsia="es-ES"/>
+        </w:rPr>
+        <w:t>Where2night</w:t>
+      </w:r>
+      <w:r>
+        <w:rPr>
+          <w:rFonts w:ascii="Arial" w:eastAsia="Times New Roman" w:hAnsi="Arial" w:cs="Arial"/>
+          <w:color w:val="000000"/>
+          <w:sz w:val="24"/>
+          <w:szCs w:val="24"/>
+          <w:lang w:eastAsia="es-ES"/>
+        </w:rPr>
+        <w:t xml:space="preserve"> también permite al usuario notificar a sus amigos que está ya en el local con el conocido “</w:t>
       </w:r>
       <w:proofErr w:type="spellStart"/>
       <w:r>
         <w:rPr>
-          <w:sz w:val="24"/>
-          <w:szCs w:val="24"/>
+          <w:rFonts w:ascii="Arial" w:eastAsia="Times New Roman" w:hAnsi="Arial" w:cs="Arial"/>
+          <w:color w:val="000000"/>
+          <w:sz w:val="24"/>
+          <w:szCs w:val="24"/>
+          <w:lang w:eastAsia="es-ES"/>
         </w:rPr>
         <w:t>checkin</w:t>
       </w:r>
       <w:proofErr w:type="spellEnd"/>
       <w:r>
         <w:rPr>
-          <w:sz w:val="24"/>
-          <w:szCs w:val="24"/>
+          <w:rFonts w:ascii="Arial" w:eastAsia="Times New Roman" w:hAnsi="Arial" w:cs="Arial"/>
+          <w:color w:val="000000"/>
+          <w:sz w:val="24"/>
+          <w:szCs w:val="24"/>
+          <w:lang w:eastAsia="es-ES"/>
         </w:rPr>
         <w:t>” de la aplicación.</w:t>
       </w:r>
     </w:p>
     <w:p>
       <w:pPr>
-        <w:pStyle w:val="Prrafodelista"/>
-        <w:rPr>
-          <w:sz w:val="24"/>
-          <w:szCs w:val="24"/>
+        <w:spacing w:after="0" w:line="240" w:lineRule="auto"/>
+        <w:rPr>
+          <w:rFonts w:ascii="Times New Roman" w:eastAsia="Times New Roman" w:hAnsi="Times New Roman" w:cs="Times New Roman"/>
+          <w:sz w:val="24"/>
+          <w:szCs w:val="24"/>
+          <w:lang w:eastAsia="es-ES"/>
         </w:rPr>
       </w:pPr>
     </w:p>
     <w:p>
       <w:pPr>
+        <w:spacing w:after="0" w:line="240" w:lineRule="auto"/>
         <w:jc w:val="both"/>
         <w:rPr>
-          <w:sz w:val="28"/>
-          <w:szCs w:val="28"/>
+          <w:rFonts w:ascii="Times New Roman" w:eastAsia="Times New Roman" w:hAnsi="Times New Roman" w:cs="Times New Roman"/>
+          <w:sz w:val="24"/>
+          <w:szCs w:val="24"/>
+          <w:lang w:eastAsia="es-ES"/>
+        </w:rPr>
+      </w:pPr>
+      <w:r>
+        <w:rPr>
+          <w:rFonts w:ascii="Arial" w:eastAsia="Times New Roman" w:hAnsi="Arial" w:cs="Arial"/>
+          <w:color w:val="000000"/>
+          <w:sz w:val="29"/>
+          <w:szCs w:val="29"/>
           <w:u w:val="single"/>
-        </w:rPr>
-      </w:pPr>
-      <w:r>
-        <w:rPr>
-          <w:sz w:val="28"/>
-          <w:szCs w:val="28"/>
-          <w:u w:val="single"/>
-        </w:rPr>
-        <w:t xml:space="preserve">Diferencias </w:t>
-      </w:r>
-      <w:r>
-        <w:rPr>
-          <w:sz w:val="28"/>
-          <w:szCs w:val="28"/>
-          <w:u w:val="single"/>
-        </w:rPr>
-        <w:t>basadas en locales</w:t>
-      </w:r>
-      <w:r>
-        <w:rPr>
-          <w:sz w:val="28"/>
-          <w:szCs w:val="28"/>
-          <w:u w:val="single"/>
-        </w:rPr>
-        <w:t>:</w:t>
+          <w:lang w:eastAsia="es-ES"/>
+        </w:rPr>
+        <w:t>Diferencias basadas en locales:</w:t>
       </w:r>
     </w:p>
     <w:p>
       <w:pPr>
-        <w:ind w:firstLine="708"/>
+        <w:spacing w:after="0" w:line="240" w:lineRule="auto"/>
+        <w:rPr>
+          <w:rFonts w:ascii="Times New Roman" w:eastAsia="Times New Roman" w:hAnsi="Times New Roman" w:cs="Times New Roman"/>
+          <w:sz w:val="24"/>
+          <w:szCs w:val="24"/>
+          <w:lang w:eastAsia="es-ES"/>
+        </w:rPr>
+      </w:pPr>
+    </w:p>
+    <w:p>
+      <w:pPr>
+        <w:spacing w:after="0" w:line="240" w:lineRule="auto"/>
         <w:jc w:val="both"/>
         <w:rPr>
-          <w:sz w:val="24"/>
-          <w:szCs w:val="24"/>
+          <w:rFonts w:ascii="Times New Roman" w:eastAsia="Times New Roman" w:hAnsi="Times New Roman" w:cs="Times New Roman"/>
+          <w:sz w:val="24"/>
+          <w:szCs w:val="24"/>
+          <w:lang w:eastAsia="es-ES"/>
         </w:rPr>
       </w:pPr>
       <w:r>
         <w:rPr>
-          <w:sz w:val="24"/>
-          <w:szCs w:val="24"/>
-        </w:rPr>
-        <w:t xml:space="preserve">Facebook </w:t>
+          <w:rFonts w:ascii="Arial" w:eastAsia="Times New Roman" w:hAnsi="Arial" w:cs="Arial"/>
+          <w:color w:val="000000"/>
+          <w:sz w:val="24"/>
+          <w:szCs w:val="24"/>
+          <w:lang w:eastAsia="es-ES"/>
+        </w:rPr>
+        <w:t xml:space="preserve">Facebook no tiene la mayor parte de la funcionalidad que proporciona </w:t>
       </w:r>
       <w:r>
         <w:rPr>
-          <w:sz w:val="24"/>
-          <w:szCs w:val="24"/>
-        </w:rPr>
-        <w:t>no tiene la mayor parte de la funcionalidad que proporciona Where2Night a los locales</w:t>
+          <w:rFonts w:ascii="Arial" w:eastAsia="Times New Roman" w:hAnsi="Arial" w:cs="Arial"/>
+          <w:b/>
+          <w:bCs/>
+          <w:color w:val="000000"/>
+          <w:sz w:val="24"/>
+          <w:szCs w:val="24"/>
+          <w:lang w:eastAsia="es-ES"/>
+        </w:rPr>
+        <w:t>Where2night</w:t>
       </w:r>
       <w:r>
         <w:rPr>
-          <w:sz w:val="24"/>
-          <w:szCs w:val="24"/>
-        </w:rPr>
-        <w:t xml:space="preserve">. </w:t>
+          <w:rFonts w:ascii="Arial" w:eastAsia="Times New Roman" w:hAnsi="Arial" w:cs="Arial"/>
+          <w:color w:val="000000"/>
+          <w:sz w:val="24"/>
+          <w:szCs w:val="24"/>
+          <w:lang w:eastAsia="es-ES"/>
+        </w:rPr>
+        <w:t xml:space="preserve"> a los locales.</w:t>
       </w:r>
     </w:p>
     <w:p>
       <w:pPr>
-        <w:pStyle w:val="Prrafodelista"/>
         <w:numPr>
           <w:ilvl w:val="0"/>
-          <w:numId w:val="2"/>
+          <w:numId w:val="7"/>
         </w:numPr>
+        <w:spacing w:after="0" w:line="240" w:lineRule="auto"/>
         <w:jc w:val="both"/>
-        <w:rPr>
-          <w:sz w:val="24"/>
-          <w:szCs w:val="24"/>
+        <w:textAlignment w:val="baseline"/>
+        <w:rPr>
+          <w:rFonts w:ascii="Arial" w:eastAsia="Times New Roman" w:hAnsi="Arial" w:cs="Arial"/>
+          <w:color w:val="000000"/>
+          <w:sz w:val="23"/>
+          <w:szCs w:val="23"/>
+          <w:lang w:eastAsia="es-ES"/>
         </w:rPr>
       </w:pPr>
       <w:r>
         <w:rPr>
-          <w:sz w:val="24"/>
-          <w:szCs w:val="24"/>
-        </w:rPr>
-        <w:lastRenderedPageBreak/>
-        <w:t>C</w:t>
-      </w:r>
-      <w:r>
-        <w:rPr>
-          <w:sz w:val="24"/>
-          <w:szCs w:val="24"/>
-        </w:rPr>
-        <w:t xml:space="preserve">rear listas para que </w:t>
-      </w:r>
-      <w:r>
-        <w:rPr>
-          <w:sz w:val="24"/>
-          <w:szCs w:val="24"/>
-        </w:rPr>
-        <w:t xml:space="preserve">la gente se apunte directamente, para así los </w:t>
-      </w:r>
-      <w:r>
-        <w:rPr>
-          <w:sz w:val="24"/>
-          <w:szCs w:val="24"/>
-        </w:rPr>
-        <w:t>“fiesteros”</w:t>
-      </w:r>
-      <w:r>
-        <w:rPr>
-          <w:sz w:val="24"/>
-          <w:szCs w:val="24"/>
-        </w:rPr>
-        <w:t xml:space="preserve"> puedan recibir descuentos o incluso poder entrar gratis al local con el propósito de  lograr atraer al mayor número de clientes (lo que viene ser el trabajo de un relaciones públicas).</w:t>
+          <w:rFonts w:ascii="Arial" w:eastAsia="Times New Roman" w:hAnsi="Arial" w:cs="Arial"/>
+          <w:color w:val="000000"/>
+          <w:sz w:val="24"/>
+          <w:szCs w:val="24"/>
+          <w:lang w:eastAsia="es-ES"/>
+        </w:rPr>
+        <w:t>Crear listas para que la gente se apunte directamente. Así, los “fiesteros” pueden recibir descuentos o incluso entrar gratis al local, con el propósito de  lograr atraer al mayor número de clientes (lo que viene a ser el trabajo de un relaciones públicas).</w:t>
       </w:r>
     </w:p>
     <w:p>
       <w:pPr>
-        <w:pStyle w:val="Prrafodelista"/>
-        <w:jc w:val="both"/>
-        <w:rPr>
-          <w:sz w:val="24"/>
-          <w:szCs w:val="24"/>
+        <w:spacing w:after="0" w:line="240" w:lineRule="auto"/>
+        <w:rPr>
+          <w:rFonts w:ascii="Times New Roman" w:eastAsia="Times New Roman" w:hAnsi="Times New Roman" w:cs="Times New Roman"/>
+          <w:sz w:val="24"/>
+          <w:szCs w:val="24"/>
+          <w:lang w:eastAsia="es-ES"/>
         </w:rPr>
       </w:pPr>
     </w:p>
     <w:p>
       <w:pPr>
-        <w:pStyle w:val="Prrafodelista"/>
         <w:numPr>
           <w:ilvl w:val="0"/>
-          <w:numId w:val="2"/>
+          <w:numId w:val="8"/>
         </w:numPr>
+        <w:spacing w:after="0" w:line="240" w:lineRule="auto"/>
         <w:jc w:val="both"/>
-        <w:rPr>
-          <w:sz w:val="24"/>
-          <w:szCs w:val="24"/>
+        <w:textAlignment w:val="baseline"/>
+        <w:rPr>
+          <w:rFonts w:ascii="Arial" w:eastAsia="Times New Roman" w:hAnsi="Arial" w:cs="Arial"/>
+          <w:color w:val="000000"/>
+          <w:sz w:val="23"/>
+          <w:szCs w:val="23"/>
+          <w:lang w:eastAsia="es-ES"/>
         </w:rPr>
       </w:pPr>
       <w:r>
         <w:rPr>
-          <w:sz w:val="24"/>
-          <w:szCs w:val="24"/>
-        </w:rPr>
-        <w:t>Poder ver las canciones más votadas por las personas que están en el local, y así poder tener una lista de sugerencias basadas en la preferencias de las canciones que los “fiesteros” desean escuchar.</w:t>
+          <w:rFonts w:ascii="Arial" w:eastAsia="Times New Roman" w:hAnsi="Arial" w:cs="Arial"/>
+          <w:color w:val="000000"/>
+          <w:sz w:val="24"/>
+          <w:szCs w:val="24"/>
+          <w:lang w:eastAsia="es-ES"/>
+        </w:rPr>
+        <w:t>Poder ver las canciones más votadas por las personas que están en el local, y así tener una lista de sugerencias basadas en la preferencias de las canciones que los “fiesteros” desean escuchar.</w:t>
       </w:r>
     </w:p>
     <w:p>
       <w:pPr>
-        <w:pStyle w:val="Prrafodelista"/>
-        <w:rPr>
-          <w:sz w:val="24"/>
-          <w:szCs w:val="24"/>
+        <w:spacing w:after="0" w:line="240" w:lineRule="auto"/>
+        <w:rPr>
+          <w:rFonts w:ascii="Times New Roman" w:eastAsia="Times New Roman" w:hAnsi="Times New Roman" w:cs="Times New Roman"/>
+          <w:sz w:val="24"/>
+          <w:szCs w:val="24"/>
+          <w:lang w:eastAsia="es-ES"/>
         </w:rPr>
       </w:pPr>
     </w:p>
     <w:p>
       <w:pPr>
-        <w:pStyle w:val="Prrafodelista"/>
         <w:numPr>
           <w:ilvl w:val="0"/>
-          <w:numId w:val="2"/>
+          <w:numId w:val="9"/>
         </w:numPr>
+        <w:spacing w:after="0" w:line="240" w:lineRule="auto"/>
         <w:jc w:val="both"/>
-        <w:rPr>
-          <w:sz w:val="24"/>
-          <w:szCs w:val="24"/>
+        <w:textAlignment w:val="baseline"/>
+        <w:rPr>
+          <w:rFonts w:ascii="Arial" w:eastAsia="Times New Roman" w:hAnsi="Arial" w:cs="Arial"/>
+          <w:color w:val="000000"/>
+          <w:sz w:val="23"/>
+          <w:szCs w:val="23"/>
+          <w:lang w:eastAsia="es-ES"/>
         </w:rPr>
       </w:pPr>
       <w:r>
         <w:rPr>
-          <w:sz w:val="24"/>
-          <w:szCs w:val="24"/>
-        </w:rPr>
-        <w:t>Where2night permite s</w:t>
-      </w:r>
-      <w:r>
-        <w:rPr>
-          <w:sz w:val="24"/>
-          <w:szCs w:val="24"/>
-        </w:rPr>
-        <w:t>acar estadísticas de los “fiesteros” en cuanto a edades,</w:t>
-      </w:r>
-      <w:r>
-        <w:rPr>
-          <w:sz w:val="24"/>
-          <w:szCs w:val="24"/>
-        </w:rPr>
-        <w:t xml:space="preserve"> </w:t>
-      </w:r>
-      <w:r>
-        <w:rPr>
-          <w:sz w:val="24"/>
-          <w:szCs w:val="24"/>
-        </w:rPr>
-        <w:t>género, estado civil</w:t>
-      </w:r>
-      <w:r>
-        <w:rPr>
-          <w:sz w:val="24"/>
-          <w:szCs w:val="24"/>
-        </w:rPr>
-        <w:t xml:space="preserve"> top 5 bebidas fa</w:t>
-      </w:r>
-      <w:r>
-        <w:rPr>
-          <w:sz w:val="24"/>
-          <w:szCs w:val="24"/>
-        </w:rPr>
-        <w:t>voritas y top 5 música favorita, basándose en los perfiles de los mismos.</w:t>
+          <w:rFonts w:ascii="Arial" w:eastAsia="Times New Roman" w:hAnsi="Arial" w:cs="Arial"/>
+          <w:color w:val="000000"/>
+          <w:sz w:val="24"/>
+          <w:szCs w:val="24"/>
+          <w:lang w:eastAsia="es-ES"/>
+        </w:rPr>
+        <w:lastRenderedPageBreak/>
+        <w:t>Ver estadísticas de los “fiesteros” en cuanto a edades, género, estado civil, top 5 bebidas favoritas y top 5 música favorita, basándose en los perfiles de los mismos.</w:t>
       </w:r>
     </w:p>
-    <w:bookmarkEnd w:id="0"/>
     <w:p>
       <w:pPr>
         <w:jc w:val="both"/>
         <w:rPr>
           <w:sz w:val="24"/>
           <w:szCs w:val="24"/>
-        </w:rPr>
-      </w:pPr>
+          <w:u w:val="single"/>
+        </w:rPr>
+      </w:pPr>
+      <w:bookmarkStart w:id="0" w:name="_GoBack"/>
+      <w:bookmarkEnd w:id="0"/>
     </w:p>
     <w:p/>
     <w:sectPr>
@@ -580,6 +614,155 @@
 <file path=word/numbering.xml><?xml version="1.0" encoding="utf-8"?>
 <w:numbering xmlns:wpc="http://schemas.microsoft.com/office/word/2010/wordprocessingCanvas" xmlns:mc="http://schemas.openxmlformats.org/markup-compatibility/2006" xmlns:o="urn:schemas-microsoft-com:office:office" xmlns:r="http://schemas.openxmlformats.org/officeDocument/2006/relationships" xmlns:m="http://schemas.openxmlformats.org/officeDocument/2006/math" xmlns:v="urn:schemas-microsoft-com:vml" xmlns:wp14="http://schemas.microsoft.com/office/word/2010/wordprocessingDrawing" xmlns:wp="http://schemas.openxmlformats.org/drawingml/2006/wordprocessingDrawing" xmlns:w10="urn:schemas-microsoft-com:office:word" xmlns:w="http://schemas.openxmlformats.org/wordprocessingml/2006/main" xmlns:w14="http://schemas.microsoft.com/office/word/2010/wordml" xmlns:wpg="http://schemas.microsoft.com/office/word/2010/wordprocessingGroup" xmlns:wpi="http://schemas.microsoft.com/office/word/2010/wordprocessingInk" xmlns:wne="http://schemas.microsoft.com/office/word/2006/wordml" xmlns:wps="http://schemas.microsoft.com/office/word/2010/wordprocessingShape" mc:Ignorable="w14 wp14">
   <w:abstractNum w:abstractNumId="0">
+    <w:nsid w:val="1A0310FA"/>
+    <w:multiLevelType w:val="multilevel"/>
+    <w:tmpl w:val="03E60826"/>
+    <w:lvl w:ilvl="0">
+      <w:start w:val="1"/>
+      <w:numFmt w:val="bullet"/>
+      <w:lvlText w:val=""/>
+      <w:lvlJc w:val="left"/>
+      <w:pPr>
+        <w:tabs>
+          <w:tab w:val="num" w:pos="720"/>
+        </w:tabs>
+        <w:ind w:left="720" w:hanging="360"/>
+      </w:pPr>
+      <w:rPr>
+        <w:rFonts w:ascii="Symbol" w:hAnsi="Symbol" w:hint="default"/>
+        <w:sz w:val="20"/>
+      </w:rPr>
+    </w:lvl>
+    <w:lvl w:ilvl="1" w:tentative="1">
+      <w:start w:val="1"/>
+      <w:numFmt w:val="bullet"/>
+      <w:lvlText w:val="o"/>
+      <w:lvlJc w:val="left"/>
+      <w:pPr>
+        <w:tabs>
+          <w:tab w:val="num" w:pos="1440"/>
+        </w:tabs>
+        <w:ind w:left="1440" w:hanging="360"/>
+      </w:pPr>
+      <w:rPr>
+        <w:rFonts w:ascii="Courier New" w:hAnsi="Courier New" w:hint="default"/>
+        <w:sz w:val="20"/>
+      </w:rPr>
+    </w:lvl>
+    <w:lvl w:ilvl="2" w:tentative="1">
+      <w:start w:val="1"/>
+      <w:numFmt w:val="bullet"/>
+      <w:lvlText w:val=""/>
+      <w:lvlJc w:val="left"/>
+      <w:pPr>
+        <w:tabs>
+          <w:tab w:val="num" w:pos="2160"/>
+        </w:tabs>
+        <w:ind w:left="2160" w:hanging="360"/>
+      </w:pPr>
+      <w:rPr>
+        <w:rFonts w:ascii="Wingdings" w:hAnsi="Wingdings" w:hint="default"/>
+        <w:sz w:val="20"/>
+      </w:rPr>
+    </w:lvl>
+    <w:lvl w:ilvl="3" w:tentative="1">
+      <w:start w:val="1"/>
+      <w:numFmt w:val="bullet"/>
+      <w:lvlText w:val=""/>
+      <w:lvlJc w:val="left"/>
+      <w:pPr>
+        <w:tabs>
+          <w:tab w:val="num" w:pos="2880"/>
+        </w:tabs>
+        <w:ind w:left="2880" w:hanging="360"/>
+      </w:pPr>
+      <w:rPr>
+        <w:rFonts w:ascii="Wingdings" w:hAnsi="Wingdings" w:hint="default"/>
+        <w:sz w:val="20"/>
+      </w:rPr>
+    </w:lvl>
+    <w:lvl w:ilvl="4" w:tentative="1">
+      <w:start w:val="1"/>
+      <w:numFmt w:val="bullet"/>
+      <w:lvlText w:val=""/>
+      <w:lvlJc w:val="left"/>
+      <w:pPr>
+        <w:tabs>
+          <w:tab w:val="num" w:pos="3600"/>
+        </w:tabs>
+        <w:ind w:left="3600" w:hanging="360"/>
+      </w:pPr>
+      <w:rPr>
+        <w:rFonts w:ascii="Wingdings" w:hAnsi="Wingdings" w:hint="default"/>
+        <w:sz w:val="20"/>
+      </w:rPr>
+    </w:lvl>
+    <w:lvl w:ilvl="5" w:tentative="1">
+      <w:start w:val="1"/>
+      <w:numFmt w:val="bullet"/>
+      <w:lvlText w:val=""/>
+      <w:lvlJc w:val="left"/>
+      <w:pPr>
+        <w:tabs>
+          <w:tab w:val="num" w:pos="4320"/>
+        </w:tabs>
+        <w:ind w:left="4320" w:hanging="360"/>
+      </w:pPr>
+      <w:rPr>
+        <w:rFonts w:ascii="Wingdings" w:hAnsi="Wingdings" w:hint="default"/>
+        <w:sz w:val="20"/>
+      </w:rPr>
+    </w:lvl>
+    <w:lvl w:ilvl="6" w:tentative="1">
+      <w:start w:val="1"/>
+      <w:numFmt w:val="bullet"/>
+      <w:lvlText w:val=""/>
+      <w:lvlJc w:val="left"/>
+      <w:pPr>
+        <w:tabs>
+          <w:tab w:val="num" w:pos="5040"/>
+        </w:tabs>
+        <w:ind w:left="5040" w:hanging="360"/>
+      </w:pPr>
+      <w:rPr>
+        <w:rFonts w:ascii="Wingdings" w:hAnsi="Wingdings" w:hint="default"/>
+        <w:sz w:val="20"/>
+      </w:rPr>
+    </w:lvl>
+    <w:lvl w:ilvl="7" w:tentative="1">
+      <w:start w:val="1"/>
+      <w:numFmt w:val="bullet"/>
+      <w:lvlText w:val=""/>
+      <w:lvlJc w:val="left"/>
+      <w:pPr>
+        <w:tabs>
+          <w:tab w:val="num" w:pos="5760"/>
+        </w:tabs>
+        <w:ind w:left="5760" w:hanging="360"/>
+      </w:pPr>
+      <w:rPr>
+        <w:rFonts w:ascii="Wingdings" w:hAnsi="Wingdings" w:hint="default"/>
+        <w:sz w:val="20"/>
+      </w:rPr>
+    </w:lvl>
+    <w:lvl w:ilvl="8" w:tentative="1">
+      <w:start w:val="1"/>
+      <w:numFmt w:val="bullet"/>
+      <w:lvlText w:val=""/>
+      <w:lvlJc w:val="left"/>
+      <w:pPr>
+        <w:tabs>
+          <w:tab w:val="num" w:pos="6480"/>
+        </w:tabs>
+        <w:ind w:left="6480" w:hanging="360"/>
+      </w:pPr>
+      <w:rPr>
+        <w:rFonts w:ascii="Wingdings" w:hAnsi="Wingdings" w:hint="default"/>
+        <w:sz w:val="20"/>
+      </w:rPr>
+    </w:lvl>
+  </w:abstractNum>
+  <w:abstractNum w:abstractNumId="1">
     <w:nsid w:val="214C2989"/>
     <w:multiLevelType w:val="hybridMultilevel"/>
     <w:tmpl w:val="75189004"/>
@@ -691,7 +874,901 @@
       </w:rPr>
     </w:lvl>
   </w:abstractNum>
-  <w:abstractNum w:abstractNumId="1">
+  <w:abstractNum w:abstractNumId="2">
+    <w:nsid w:val="3B74114F"/>
+    <w:multiLevelType w:val="multilevel"/>
+    <w:tmpl w:val="92B82C30"/>
+    <w:lvl w:ilvl="0">
+      <w:start w:val="1"/>
+      <w:numFmt w:val="bullet"/>
+      <w:lvlText w:val=""/>
+      <w:lvlJc w:val="left"/>
+      <w:pPr>
+        <w:tabs>
+          <w:tab w:val="num" w:pos="720"/>
+        </w:tabs>
+        <w:ind w:left="720" w:hanging="360"/>
+      </w:pPr>
+      <w:rPr>
+        <w:rFonts w:ascii="Symbol" w:hAnsi="Symbol" w:hint="default"/>
+        <w:sz w:val="20"/>
+      </w:rPr>
+    </w:lvl>
+    <w:lvl w:ilvl="1" w:tentative="1">
+      <w:start w:val="1"/>
+      <w:numFmt w:val="bullet"/>
+      <w:lvlText w:val="o"/>
+      <w:lvlJc w:val="left"/>
+      <w:pPr>
+        <w:tabs>
+          <w:tab w:val="num" w:pos="1440"/>
+        </w:tabs>
+        <w:ind w:left="1440" w:hanging="360"/>
+      </w:pPr>
+      <w:rPr>
+        <w:rFonts w:ascii="Courier New" w:hAnsi="Courier New" w:hint="default"/>
+        <w:sz w:val="20"/>
+      </w:rPr>
+    </w:lvl>
+    <w:lvl w:ilvl="2" w:tentative="1">
+      <w:start w:val="1"/>
+      <w:numFmt w:val="bullet"/>
+      <w:lvlText w:val=""/>
+      <w:lvlJc w:val="left"/>
+      <w:pPr>
+        <w:tabs>
+          <w:tab w:val="num" w:pos="2160"/>
+        </w:tabs>
+        <w:ind w:left="2160" w:hanging="360"/>
+      </w:pPr>
+      <w:rPr>
+        <w:rFonts w:ascii="Wingdings" w:hAnsi="Wingdings" w:hint="default"/>
+        <w:sz w:val="20"/>
+      </w:rPr>
+    </w:lvl>
+    <w:lvl w:ilvl="3" w:tentative="1">
+      <w:start w:val="1"/>
+      <w:numFmt w:val="bullet"/>
+      <w:lvlText w:val=""/>
+      <w:lvlJc w:val="left"/>
+      <w:pPr>
+        <w:tabs>
+          <w:tab w:val="num" w:pos="2880"/>
+        </w:tabs>
+        <w:ind w:left="2880" w:hanging="360"/>
+      </w:pPr>
+      <w:rPr>
+        <w:rFonts w:ascii="Wingdings" w:hAnsi="Wingdings" w:hint="default"/>
+        <w:sz w:val="20"/>
+      </w:rPr>
+    </w:lvl>
+    <w:lvl w:ilvl="4" w:tentative="1">
+      <w:start w:val="1"/>
+      <w:numFmt w:val="bullet"/>
+      <w:lvlText w:val=""/>
+      <w:lvlJc w:val="left"/>
+      <w:pPr>
+        <w:tabs>
+          <w:tab w:val="num" w:pos="3600"/>
+        </w:tabs>
+        <w:ind w:left="3600" w:hanging="360"/>
+      </w:pPr>
+      <w:rPr>
+        <w:rFonts w:ascii="Wingdings" w:hAnsi="Wingdings" w:hint="default"/>
+        <w:sz w:val="20"/>
+      </w:rPr>
+    </w:lvl>
+    <w:lvl w:ilvl="5" w:tentative="1">
+      <w:start w:val="1"/>
+      <w:numFmt w:val="bullet"/>
+      <w:lvlText w:val=""/>
+      <w:lvlJc w:val="left"/>
+      <w:pPr>
+        <w:tabs>
+          <w:tab w:val="num" w:pos="4320"/>
+        </w:tabs>
+        <w:ind w:left="4320" w:hanging="360"/>
+      </w:pPr>
+      <w:rPr>
+        <w:rFonts w:ascii="Wingdings" w:hAnsi="Wingdings" w:hint="default"/>
+        <w:sz w:val="20"/>
+      </w:rPr>
+    </w:lvl>
+    <w:lvl w:ilvl="6" w:tentative="1">
+      <w:start w:val="1"/>
+      <w:numFmt w:val="bullet"/>
+      <w:lvlText w:val=""/>
+      <w:lvlJc w:val="left"/>
+      <w:pPr>
+        <w:tabs>
+          <w:tab w:val="num" w:pos="5040"/>
+        </w:tabs>
+        <w:ind w:left="5040" w:hanging="360"/>
+      </w:pPr>
+      <w:rPr>
+        <w:rFonts w:ascii="Wingdings" w:hAnsi="Wingdings" w:hint="default"/>
+        <w:sz w:val="20"/>
+      </w:rPr>
+    </w:lvl>
+    <w:lvl w:ilvl="7" w:tentative="1">
+      <w:start w:val="1"/>
+      <w:numFmt w:val="bullet"/>
+      <w:lvlText w:val=""/>
+      <w:lvlJc w:val="left"/>
+      <w:pPr>
+        <w:tabs>
+          <w:tab w:val="num" w:pos="5760"/>
+        </w:tabs>
+        <w:ind w:left="5760" w:hanging="360"/>
+      </w:pPr>
+      <w:rPr>
+        <w:rFonts w:ascii="Wingdings" w:hAnsi="Wingdings" w:hint="default"/>
+        <w:sz w:val="20"/>
+      </w:rPr>
+    </w:lvl>
+    <w:lvl w:ilvl="8" w:tentative="1">
+      <w:start w:val="1"/>
+      <w:numFmt w:val="bullet"/>
+      <w:lvlText w:val=""/>
+      <w:lvlJc w:val="left"/>
+      <w:pPr>
+        <w:tabs>
+          <w:tab w:val="num" w:pos="6480"/>
+        </w:tabs>
+        <w:ind w:left="6480" w:hanging="360"/>
+      </w:pPr>
+      <w:rPr>
+        <w:rFonts w:ascii="Wingdings" w:hAnsi="Wingdings" w:hint="default"/>
+        <w:sz w:val="20"/>
+      </w:rPr>
+    </w:lvl>
+  </w:abstractNum>
+  <w:abstractNum w:abstractNumId="3">
+    <w:nsid w:val="42F74F3C"/>
+    <w:multiLevelType w:val="multilevel"/>
+    <w:tmpl w:val="EAA8EB22"/>
+    <w:lvl w:ilvl="0">
+      <w:start w:val="1"/>
+      <w:numFmt w:val="bullet"/>
+      <w:lvlText w:val=""/>
+      <w:lvlJc w:val="left"/>
+      <w:pPr>
+        <w:tabs>
+          <w:tab w:val="num" w:pos="720"/>
+        </w:tabs>
+        <w:ind w:left="720" w:hanging="360"/>
+      </w:pPr>
+      <w:rPr>
+        <w:rFonts w:ascii="Symbol" w:hAnsi="Symbol" w:hint="default"/>
+        <w:sz w:val="20"/>
+      </w:rPr>
+    </w:lvl>
+    <w:lvl w:ilvl="1" w:tentative="1">
+      <w:start w:val="1"/>
+      <w:numFmt w:val="bullet"/>
+      <w:lvlText w:val="o"/>
+      <w:lvlJc w:val="left"/>
+      <w:pPr>
+        <w:tabs>
+          <w:tab w:val="num" w:pos="1440"/>
+        </w:tabs>
+        <w:ind w:left="1440" w:hanging="360"/>
+      </w:pPr>
+      <w:rPr>
+        <w:rFonts w:ascii="Courier New" w:hAnsi="Courier New" w:hint="default"/>
+        <w:sz w:val="20"/>
+      </w:rPr>
+    </w:lvl>
+    <w:lvl w:ilvl="2" w:tentative="1">
+      <w:start w:val="1"/>
+      <w:numFmt w:val="bullet"/>
+      <w:lvlText w:val=""/>
+      <w:lvlJc w:val="left"/>
+      <w:pPr>
+        <w:tabs>
+          <w:tab w:val="num" w:pos="2160"/>
+        </w:tabs>
+        <w:ind w:left="2160" w:hanging="360"/>
+      </w:pPr>
+      <w:rPr>
+        <w:rFonts w:ascii="Wingdings" w:hAnsi="Wingdings" w:hint="default"/>
+        <w:sz w:val="20"/>
+      </w:rPr>
+    </w:lvl>
+    <w:lvl w:ilvl="3" w:tentative="1">
+      <w:start w:val="1"/>
+      <w:numFmt w:val="bullet"/>
+      <w:lvlText w:val=""/>
+      <w:lvlJc w:val="left"/>
+      <w:pPr>
+        <w:tabs>
+          <w:tab w:val="num" w:pos="2880"/>
+        </w:tabs>
+        <w:ind w:left="2880" w:hanging="360"/>
+      </w:pPr>
+      <w:rPr>
+        <w:rFonts w:ascii="Wingdings" w:hAnsi="Wingdings" w:hint="default"/>
+        <w:sz w:val="20"/>
+      </w:rPr>
+    </w:lvl>
+    <w:lvl w:ilvl="4" w:tentative="1">
+      <w:start w:val="1"/>
+      <w:numFmt w:val="bullet"/>
+      <w:lvlText w:val=""/>
+      <w:lvlJc w:val="left"/>
+      <w:pPr>
+        <w:tabs>
+          <w:tab w:val="num" w:pos="3600"/>
+        </w:tabs>
+        <w:ind w:left="3600" w:hanging="360"/>
+      </w:pPr>
+      <w:rPr>
+        <w:rFonts w:ascii="Wingdings" w:hAnsi="Wingdings" w:hint="default"/>
+        <w:sz w:val="20"/>
+      </w:rPr>
+    </w:lvl>
+    <w:lvl w:ilvl="5" w:tentative="1">
+      <w:start w:val="1"/>
+      <w:numFmt w:val="bullet"/>
+      <w:lvlText w:val=""/>
+      <w:lvlJc w:val="left"/>
+      <w:pPr>
+        <w:tabs>
+          <w:tab w:val="num" w:pos="4320"/>
+        </w:tabs>
+        <w:ind w:left="4320" w:hanging="360"/>
+      </w:pPr>
+      <w:rPr>
+        <w:rFonts w:ascii="Wingdings" w:hAnsi="Wingdings" w:hint="default"/>
+        <w:sz w:val="20"/>
+      </w:rPr>
+    </w:lvl>
+    <w:lvl w:ilvl="6" w:tentative="1">
+      <w:start w:val="1"/>
+      <w:numFmt w:val="bullet"/>
+      <w:lvlText w:val=""/>
+      <w:lvlJc w:val="left"/>
+      <w:pPr>
+        <w:tabs>
+          <w:tab w:val="num" w:pos="5040"/>
+        </w:tabs>
+        <w:ind w:left="5040" w:hanging="360"/>
+      </w:pPr>
+      <w:rPr>
+        <w:rFonts w:ascii="Wingdings" w:hAnsi="Wingdings" w:hint="default"/>
+        <w:sz w:val="20"/>
+      </w:rPr>
+    </w:lvl>
+    <w:lvl w:ilvl="7" w:tentative="1">
+      <w:start w:val="1"/>
+      <w:numFmt w:val="bullet"/>
+      <w:lvlText w:val=""/>
+      <w:lvlJc w:val="left"/>
+      <w:pPr>
+        <w:tabs>
+          <w:tab w:val="num" w:pos="5760"/>
+        </w:tabs>
+        <w:ind w:left="5760" w:hanging="360"/>
+      </w:pPr>
+      <w:rPr>
+        <w:rFonts w:ascii="Wingdings" w:hAnsi="Wingdings" w:hint="default"/>
+        <w:sz w:val="20"/>
+      </w:rPr>
+    </w:lvl>
+    <w:lvl w:ilvl="8" w:tentative="1">
+      <w:start w:val="1"/>
+      <w:numFmt w:val="bullet"/>
+      <w:lvlText w:val=""/>
+      <w:lvlJc w:val="left"/>
+      <w:pPr>
+        <w:tabs>
+          <w:tab w:val="num" w:pos="6480"/>
+        </w:tabs>
+        <w:ind w:left="6480" w:hanging="360"/>
+      </w:pPr>
+      <w:rPr>
+        <w:rFonts w:ascii="Wingdings" w:hAnsi="Wingdings" w:hint="default"/>
+        <w:sz w:val="20"/>
+      </w:rPr>
+    </w:lvl>
+  </w:abstractNum>
+  <w:abstractNum w:abstractNumId="4">
+    <w:nsid w:val="510021D1"/>
+    <w:multiLevelType w:val="multilevel"/>
+    <w:tmpl w:val="10780852"/>
+    <w:lvl w:ilvl="0">
+      <w:start w:val="1"/>
+      <w:numFmt w:val="bullet"/>
+      <w:lvlText w:val=""/>
+      <w:lvlJc w:val="left"/>
+      <w:pPr>
+        <w:tabs>
+          <w:tab w:val="num" w:pos="720"/>
+        </w:tabs>
+        <w:ind w:left="720" w:hanging="360"/>
+      </w:pPr>
+      <w:rPr>
+        <w:rFonts w:ascii="Symbol" w:hAnsi="Symbol" w:hint="default"/>
+        <w:sz w:val="20"/>
+      </w:rPr>
+    </w:lvl>
+    <w:lvl w:ilvl="1" w:tentative="1">
+      <w:start w:val="1"/>
+      <w:numFmt w:val="bullet"/>
+      <w:lvlText w:val="o"/>
+      <w:lvlJc w:val="left"/>
+      <w:pPr>
+        <w:tabs>
+          <w:tab w:val="num" w:pos="1440"/>
+        </w:tabs>
+        <w:ind w:left="1440" w:hanging="360"/>
+      </w:pPr>
+      <w:rPr>
+        <w:rFonts w:ascii="Courier New" w:hAnsi="Courier New" w:hint="default"/>
+        <w:sz w:val="20"/>
+      </w:rPr>
+    </w:lvl>
+    <w:lvl w:ilvl="2" w:tentative="1">
+      <w:start w:val="1"/>
+      <w:numFmt w:val="bullet"/>
+      <w:lvlText w:val=""/>
+      <w:lvlJc w:val="left"/>
+      <w:pPr>
+        <w:tabs>
+          <w:tab w:val="num" w:pos="2160"/>
+        </w:tabs>
+        <w:ind w:left="2160" w:hanging="360"/>
+      </w:pPr>
+      <w:rPr>
+        <w:rFonts w:ascii="Wingdings" w:hAnsi="Wingdings" w:hint="default"/>
+        <w:sz w:val="20"/>
+      </w:rPr>
+    </w:lvl>
+    <w:lvl w:ilvl="3" w:tentative="1">
+      <w:start w:val="1"/>
+      <w:numFmt w:val="bullet"/>
+      <w:lvlText w:val=""/>
+      <w:lvlJc w:val="left"/>
+      <w:pPr>
+        <w:tabs>
+          <w:tab w:val="num" w:pos="2880"/>
+        </w:tabs>
+        <w:ind w:left="2880" w:hanging="360"/>
+      </w:pPr>
+      <w:rPr>
+        <w:rFonts w:ascii="Wingdings" w:hAnsi="Wingdings" w:hint="default"/>
+        <w:sz w:val="20"/>
+      </w:rPr>
+    </w:lvl>
+    <w:lvl w:ilvl="4" w:tentative="1">
+      <w:start w:val="1"/>
+      <w:numFmt w:val="bullet"/>
+      <w:lvlText w:val=""/>
+      <w:lvlJc w:val="left"/>
+      <w:pPr>
+        <w:tabs>
+          <w:tab w:val="num" w:pos="3600"/>
+        </w:tabs>
+        <w:ind w:left="3600" w:hanging="360"/>
+      </w:pPr>
+      <w:rPr>
+        <w:rFonts w:ascii="Wingdings" w:hAnsi="Wingdings" w:hint="default"/>
+        <w:sz w:val="20"/>
+      </w:rPr>
+    </w:lvl>
+    <w:lvl w:ilvl="5" w:tentative="1">
+      <w:start w:val="1"/>
+      <w:numFmt w:val="bullet"/>
+      <w:lvlText w:val=""/>
+      <w:lvlJc w:val="left"/>
+      <w:pPr>
+        <w:tabs>
+          <w:tab w:val="num" w:pos="4320"/>
+        </w:tabs>
+        <w:ind w:left="4320" w:hanging="360"/>
+      </w:pPr>
+      <w:rPr>
+        <w:rFonts w:ascii="Wingdings" w:hAnsi="Wingdings" w:hint="default"/>
+        <w:sz w:val="20"/>
+      </w:rPr>
+    </w:lvl>
+    <w:lvl w:ilvl="6" w:tentative="1">
+      <w:start w:val="1"/>
+      <w:numFmt w:val="bullet"/>
+      <w:lvlText w:val=""/>
+      <w:lvlJc w:val="left"/>
+      <w:pPr>
+        <w:tabs>
+          <w:tab w:val="num" w:pos="5040"/>
+        </w:tabs>
+        <w:ind w:left="5040" w:hanging="360"/>
+      </w:pPr>
+      <w:rPr>
+        <w:rFonts w:ascii="Wingdings" w:hAnsi="Wingdings" w:hint="default"/>
+        <w:sz w:val="20"/>
+      </w:rPr>
+    </w:lvl>
+    <w:lvl w:ilvl="7" w:tentative="1">
+      <w:start w:val="1"/>
+      <w:numFmt w:val="bullet"/>
+      <w:lvlText w:val=""/>
+      <w:lvlJc w:val="left"/>
+      <w:pPr>
+        <w:tabs>
+          <w:tab w:val="num" w:pos="5760"/>
+        </w:tabs>
+        <w:ind w:left="5760" w:hanging="360"/>
+      </w:pPr>
+      <w:rPr>
+        <w:rFonts w:ascii="Wingdings" w:hAnsi="Wingdings" w:hint="default"/>
+        <w:sz w:val="20"/>
+      </w:rPr>
+    </w:lvl>
+    <w:lvl w:ilvl="8" w:tentative="1">
+      <w:start w:val="1"/>
+      <w:numFmt w:val="bullet"/>
+      <w:lvlText w:val=""/>
+      <w:lvlJc w:val="left"/>
+      <w:pPr>
+        <w:tabs>
+          <w:tab w:val="num" w:pos="6480"/>
+        </w:tabs>
+        <w:ind w:left="6480" w:hanging="360"/>
+      </w:pPr>
+      <w:rPr>
+        <w:rFonts w:ascii="Wingdings" w:hAnsi="Wingdings" w:hint="default"/>
+        <w:sz w:val="20"/>
+      </w:rPr>
+    </w:lvl>
+  </w:abstractNum>
+  <w:abstractNum w:abstractNumId="5">
+    <w:nsid w:val="5B6A43E9"/>
+    <w:multiLevelType w:val="multilevel"/>
+    <w:tmpl w:val="E2E04732"/>
+    <w:lvl w:ilvl="0">
+      <w:start w:val="1"/>
+      <w:numFmt w:val="bullet"/>
+      <w:lvlText w:val=""/>
+      <w:lvlJc w:val="left"/>
+      <w:pPr>
+        <w:tabs>
+          <w:tab w:val="num" w:pos="720"/>
+        </w:tabs>
+        <w:ind w:left="720" w:hanging="360"/>
+      </w:pPr>
+      <w:rPr>
+        <w:rFonts w:ascii="Symbol" w:hAnsi="Symbol" w:hint="default"/>
+        <w:sz w:val="20"/>
+      </w:rPr>
+    </w:lvl>
+    <w:lvl w:ilvl="1" w:tentative="1">
+      <w:start w:val="1"/>
+      <w:numFmt w:val="bullet"/>
+      <w:lvlText w:val="o"/>
+      <w:lvlJc w:val="left"/>
+      <w:pPr>
+        <w:tabs>
+          <w:tab w:val="num" w:pos="1440"/>
+        </w:tabs>
+        <w:ind w:left="1440" w:hanging="360"/>
+      </w:pPr>
+      <w:rPr>
+        <w:rFonts w:ascii="Courier New" w:hAnsi="Courier New" w:hint="default"/>
+        <w:sz w:val="20"/>
+      </w:rPr>
+    </w:lvl>
+    <w:lvl w:ilvl="2" w:tentative="1">
+      <w:start w:val="1"/>
+      <w:numFmt w:val="bullet"/>
+      <w:lvlText w:val=""/>
+      <w:lvlJc w:val="left"/>
+      <w:pPr>
+        <w:tabs>
+          <w:tab w:val="num" w:pos="2160"/>
+        </w:tabs>
+        <w:ind w:left="2160" w:hanging="360"/>
+      </w:pPr>
+      <w:rPr>
+        <w:rFonts w:ascii="Wingdings" w:hAnsi="Wingdings" w:hint="default"/>
+        <w:sz w:val="20"/>
+      </w:rPr>
+    </w:lvl>
+    <w:lvl w:ilvl="3" w:tentative="1">
+      <w:start w:val="1"/>
+      <w:numFmt w:val="bullet"/>
+      <w:lvlText w:val=""/>
+      <w:lvlJc w:val="left"/>
+      <w:pPr>
+        <w:tabs>
+          <w:tab w:val="num" w:pos="2880"/>
+        </w:tabs>
+        <w:ind w:left="2880" w:hanging="360"/>
+      </w:pPr>
+      <w:rPr>
+        <w:rFonts w:ascii="Wingdings" w:hAnsi="Wingdings" w:hint="default"/>
+        <w:sz w:val="20"/>
+      </w:rPr>
+    </w:lvl>
+    <w:lvl w:ilvl="4" w:tentative="1">
+      <w:start w:val="1"/>
+      <w:numFmt w:val="bullet"/>
+      <w:lvlText w:val=""/>
+      <w:lvlJc w:val="left"/>
+      <w:pPr>
+        <w:tabs>
+          <w:tab w:val="num" w:pos="3600"/>
+        </w:tabs>
+        <w:ind w:left="3600" w:hanging="360"/>
+      </w:pPr>
+      <w:rPr>
+        <w:rFonts w:ascii="Wingdings" w:hAnsi="Wingdings" w:hint="default"/>
+        <w:sz w:val="20"/>
+      </w:rPr>
+    </w:lvl>
+    <w:lvl w:ilvl="5" w:tentative="1">
+      <w:start w:val="1"/>
+      <w:numFmt w:val="bullet"/>
+      <w:lvlText w:val=""/>
+      <w:lvlJc w:val="left"/>
+      <w:pPr>
+        <w:tabs>
+          <w:tab w:val="num" w:pos="4320"/>
+        </w:tabs>
+        <w:ind w:left="4320" w:hanging="360"/>
+      </w:pPr>
+      <w:rPr>
+        <w:rFonts w:ascii="Wingdings" w:hAnsi="Wingdings" w:hint="default"/>
+        <w:sz w:val="20"/>
+      </w:rPr>
+    </w:lvl>
+    <w:lvl w:ilvl="6" w:tentative="1">
+      <w:start w:val="1"/>
+      <w:numFmt w:val="bullet"/>
+      <w:lvlText w:val=""/>
+      <w:lvlJc w:val="left"/>
+      <w:pPr>
+        <w:tabs>
+          <w:tab w:val="num" w:pos="5040"/>
+        </w:tabs>
+        <w:ind w:left="5040" w:hanging="360"/>
+      </w:pPr>
+      <w:rPr>
+        <w:rFonts w:ascii="Wingdings" w:hAnsi="Wingdings" w:hint="default"/>
+        <w:sz w:val="20"/>
+      </w:rPr>
+    </w:lvl>
+    <w:lvl w:ilvl="7" w:tentative="1">
+      <w:start w:val="1"/>
+      <w:numFmt w:val="bullet"/>
+      <w:lvlText w:val=""/>
+      <w:lvlJc w:val="left"/>
+      <w:pPr>
+        <w:tabs>
+          <w:tab w:val="num" w:pos="5760"/>
+        </w:tabs>
+        <w:ind w:left="5760" w:hanging="360"/>
+      </w:pPr>
+      <w:rPr>
+        <w:rFonts w:ascii="Wingdings" w:hAnsi="Wingdings" w:hint="default"/>
+        <w:sz w:val="20"/>
+      </w:rPr>
+    </w:lvl>
+    <w:lvl w:ilvl="8" w:tentative="1">
+      <w:start w:val="1"/>
+      <w:numFmt w:val="bullet"/>
+      <w:lvlText w:val=""/>
+      <w:lvlJc w:val="left"/>
+      <w:pPr>
+        <w:tabs>
+          <w:tab w:val="num" w:pos="6480"/>
+        </w:tabs>
+        <w:ind w:left="6480" w:hanging="360"/>
+      </w:pPr>
+      <w:rPr>
+        <w:rFonts w:ascii="Wingdings" w:hAnsi="Wingdings" w:hint="default"/>
+        <w:sz w:val="20"/>
+      </w:rPr>
+    </w:lvl>
+  </w:abstractNum>
+  <w:abstractNum w:abstractNumId="6">
+    <w:nsid w:val="62B507AB"/>
+    <w:multiLevelType w:val="multilevel"/>
+    <w:tmpl w:val="CE82C5CC"/>
+    <w:lvl w:ilvl="0">
+      <w:start w:val="1"/>
+      <w:numFmt w:val="bullet"/>
+      <w:lvlText w:val=""/>
+      <w:lvlJc w:val="left"/>
+      <w:pPr>
+        <w:tabs>
+          <w:tab w:val="num" w:pos="720"/>
+        </w:tabs>
+        <w:ind w:left="720" w:hanging="360"/>
+      </w:pPr>
+      <w:rPr>
+        <w:rFonts w:ascii="Symbol" w:hAnsi="Symbol" w:hint="default"/>
+        <w:sz w:val="20"/>
+      </w:rPr>
+    </w:lvl>
+    <w:lvl w:ilvl="1" w:tentative="1">
+      <w:start w:val="1"/>
+      <w:numFmt w:val="bullet"/>
+      <w:lvlText w:val="o"/>
+      <w:lvlJc w:val="left"/>
+      <w:pPr>
+        <w:tabs>
+          <w:tab w:val="num" w:pos="1440"/>
+        </w:tabs>
+        <w:ind w:left="1440" w:hanging="360"/>
+      </w:pPr>
+      <w:rPr>
+        <w:rFonts w:ascii="Courier New" w:hAnsi="Courier New" w:hint="default"/>
+        <w:sz w:val="20"/>
+      </w:rPr>
+    </w:lvl>
+    <w:lvl w:ilvl="2" w:tentative="1">
+      <w:start w:val="1"/>
+      <w:numFmt w:val="bullet"/>
+      <w:lvlText w:val=""/>
+      <w:lvlJc w:val="left"/>
+      <w:pPr>
+        <w:tabs>
+          <w:tab w:val="num" w:pos="2160"/>
+        </w:tabs>
+        <w:ind w:left="2160" w:hanging="360"/>
+      </w:pPr>
+      <w:rPr>
+        <w:rFonts w:ascii="Wingdings" w:hAnsi="Wingdings" w:hint="default"/>
+        <w:sz w:val="20"/>
+      </w:rPr>
+    </w:lvl>
+    <w:lvl w:ilvl="3" w:tentative="1">
+      <w:start w:val="1"/>
+      <w:numFmt w:val="bullet"/>
+      <w:lvlText w:val=""/>
+      <w:lvlJc w:val="left"/>
+      <w:pPr>
+        <w:tabs>
+          <w:tab w:val="num" w:pos="2880"/>
+        </w:tabs>
+        <w:ind w:left="2880" w:hanging="360"/>
+      </w:pPr>
+      <w:rPr>
+        <w:rFonts w:ascii="Wingdings" w:hAnsi="Wingdings" w:hint="default"/>
+        <w:sz w:val="20"/>
+      </w:rPr>
+    </w:lvl>
+    <w:lvl w:ilvl="4" w:tentative="1">
+      <w:start w:val="1"/>
+      <w:numFmt w:val="bullet"/>
+      <w:lvlText w:val=""/>
+      <w:lvlJc w:val="left"/>
+      <w:pPr>
+        <w:tabs>
+          <w:tab w:val="num" w:pos="3600"/>
+        </w:tabs>
+        <w:ind w:left="3600" w:hanging="360"/>
+      </w:pPr>
+      <w:rPr>
+        <w:rFonts w:ascii="Wingdings" w:hAnsi="Wingdings" w:hint="default"/>
+        <w:sz w:val="20"/>
+      </w:rPr>
+    </w:lvl>
+    <w:lvl w:ilvl="5" w:tentative="1">
+      <w:start w:val="1"/>
+      <w:numFmt w:val="bullet"/>
+      <w:lvlText w:val=""/>
+      <w:lvlJc w:val="left"/>
+      <w:pPr>
+        <w:tabs>
+          <w:tab w:val="num" w:pos="4320"/>
+        </w:tabs>
+        <w:ind w:left="4320" w:hanging="360"/>
+      </w:pPr>
+      <w:rPr>
+        <w:rFonts w:ascii="Wingdings" w:hAnsi="Wingdings" w:hint="default"/>
+        <w:sz w:val="20"/>
+      </w:rPr>
+    </w:lvl>
+    <w:lvl w:ilvl="6" w:tentative="1">
+      <w:start w:val="1"/>
+      <w:numFmt w:val="bullet"/>
+      <w:lvlText w:val=""/>
+      <w:lvlJc w:val="left"/>
+      <w:pPr>
+        <w:tabs>
+          <w:tab w:val="num" w:pos="5040"/>
+        </w:tabs>
+        <w:ind w:left="5040" w:hanging="360"/>
+      </w:pPr>
+      <w:rPr>
+        <w:rFonts w:ascii="Wingdings" w:hAnsi="Wingdings" w:hint="default"/>
+        <w:sz w:val="20"/>
+      </w:rPr>
+    </w:lvl>
+    <w:lvl w:ilvl="7" w:tentative="1">
+      <w:start w:val="1"/>
+      <w:numFmt w:val="bullet"/>
+      <w:lvlText w:val=""/>
+      <w:lvlJc w:val="left"/>
+      <w:pPr>
+        <w:tabs>
+          <w:tab w:val="num" w:pos="5760"/>
+        </w:tabs>
+        <w:ind w:left="5760" w:hanging="360"/>
+      </w:pPr>
+      <w:rPr>
+        <w:rFonts w:ascii="Wingdings" w:hAnsi="Wingdings" w:hint="default"/>
+        <w:sz w:val="20"/>
+      </w:rPr>
+    </w:lvl>
+    <w:lvl w:ilvl="8" w:tentative="1">
+      <w:start w:val="1"/>
+      <w:numFmt w:val="bullet"/>
+      <w:lvlText w:val=""/>
+      <w:lvlJc w:val="left"/>
+      <w:pPr>
+        <w:tabs>
+          <w:tab w:val="num" w:pos="6480"/>
+        </w:tabs>
+        <w:ind w:left="6480" w:hanging="360"/>
+      </w:pPr>
+      <w:rPr>
+        <w:rFonts w:ascii="Wingdings" w:hAnsi="Wingdings" w:hint="default"/>
+        <w:sz w:val="20"/>
+      </w:rPr>
+    </w:lvl>
+  </w:abstractNum>
+  <w:abstractNum w:abstractNumId="7">
+    <w:nsid w:val="6FDA4580"/>
+    <w:multiLevelType w:val="multilevel"/>
+    <w:tmpl w:val="1D9EAC9C"/>
+    <w:lvl w:ilvl="0">
+      <w:start w:val="1"/>
+      <w:numFmt w:val="bullet"/>
+      <w:lvlText w:val=""/>
+      <w:lvlJc w:val="left"/>
+      <w:pPr>
+        <w:tabs>
+          <w:tab w:val="num" w:pos="720"/>
+        </w:tabs>
+        <w:ind w:left="720" w:hanging="360"/>
+      </w:pPr>
+      <w:rPr>
+        <w:rFonts w:ascii="Symbol" w:hAnsi="Symbol" w:hint="default"/>
+        <w:sz w:val="20"/>
+      </w:rPr>
+    </w:lvl>
+    <w:lvl w:ilvl="1" w:tentative="1">
+      <w:start w:val="1"/>
+      <w:numFmt w:val="bullet"/>
+      <w:lvlText w:val="o"/>
+      <w:lvlJc w:val="left"/>
+      <w:pPr>
+        <w:tabs>
+          <w:tab w:val="num" w:pos="1440"/>
+        </w:tabs>
+        <w:ind w:left="1440" w:hanging="360"/>
+      </w:pPr>
+      <w:rPr>
+        <w:rFonts w:ascii="Courier New" w:hAnsi="Courier New" w:hint="default"/>
+        <w:sz w:val="20"/>
+      </w:rPr>
+    </w:lvl>
+    <w:lvl w:ilvl="2" w:tentative="1">
+      <w:start w:val="1"/>
+      <w:numFmt w:val="bullet"/>
+      <w:lvlText w:val=""/>
+      <w:lvlJc w:val="left"/>
+      <w:pPr>
+        <w:tabs>
+          <w:tab w:val="num" w:pos="2160"/>
+        </w:tabs>
+        <w:ind w:left="2160" w:hanging="360"/>
+      </w:pPr>
+      <w:rPr>
+        <w:rFonts w:ascii="Wingdings" w:hAnsi="Wingdings" w:hint="default"/>
+        <w:sz w:val="20"/>
+      </w:rPr>
+    </w:lvl>
+    <w:lvl w:ilvl="3" w:tentative="1">
+      <w:start w:val="1"/>
+      <w:numFmt w:val="bullet"/>
+      <w:lvlText w:val=""/>
+      <w:lvlJc w:val="left"/>
+      <w:pPr>
+        <w:tabs>
+          <w:tab w:val="num" w:pos="2880"/>
+        </w:tabs>
+        <w:ind w:left="2880" w:hanging="360"/>
+      </w:pPr>
+      <w:rPr>
+        <w:rFonts w:ascii="Wingdings" w:hAnsi="Wingdings" w:hint="default"/>
+        <w:sz w:val="20"/>
+      </w:rPr>
+    </w:lvl>
+    <w:lvl w:ilvl="4" w:tentative="1">
+      <w:start w:val="1"/>
+      <w:numFmt w:val="bullet"/>
+      <w:lvlText w:val=""/>
+      <w:lvlJc w:val="left"/>
+      <w:pPr>
+        <w:tabs>
+          <w:tab w:val="num" w:pos="3600"/>
+        </w:tabs>
+        <w:ind w:left="3600" w:hanging="360"/>
+      </w:pPr>
+      <w:rPr>
+        <w:rFonts w:ascii="Wingdings" w:hAnsi="Wingdings" w:hint="default"/>
+        <w:sz w:val="20"/>
+      </w:rPr>
+    </w:lvl>
+    <w:lvl w:ilvl="5" w:tentative="1">
+      <w:start w:val="1"/>
+      <w:numFmt w:val="bullet"/>
+      <w:lvlText w:val=""/>
+      <w:lvlJc w:val="left"/>
+      <w:pPr>
+        <w:tabs>
+          <w:tab w:val="num" w:pos="4320"/>
+        </w:tabs>
+        <w:ind w:left="4320" w:hanging="360"/>
+      </w:pPr>
+      <w:rPr>
+        <w:rFonts w:ascii="Wingdings" w:hAnsi="Wingdings" w:hint="default"/>
+        <w:sz w:val="20"/>
+      </w:rPr>
+    </w:lvl>
+    <w:lvl w:ilvl="6" w:tentative="1">
+      <w:start w:val="1"/>
+      <w:numFmt w:val="bullet"/>
+      <w:lvlText w:val=""/>
+      <w:lvlJc w:val="left"/>
+      <w:pPr>
+        <w:tabs>
+          <w:tab w:val="num" w:pos="5040"/>
+        </w:tabs>
+        <w:ind w:left="5040" w:hanging="360"/>
+      </w:pPr>
+      <w:rPr>
+        <w:rFonts w:ascii="Wingdings" w:hAnsi="Wingdings" w:hint="default"/>
+        <w:sz w:val="20"/>
+      </w:rPr>
+    </w:lvl>
+    <w:lvl w:ilvl="7" w:tentative="1">
+      <w:start w:val="1"/>
+      <w:numFmt w:val="bullet"/>
+      <w:lvlText w:val=""/>
+      <w:lvlJc w:val="left"/>
+      <w:pPr>
+        <w:tabs>
+          <w:tab w:val="num" w:pos="5760"/>
+        </w:tabs>
+        <w:ind w:left="5760" w:hanging="360"/>
+      </w:pPr>
+      <w:rPr>
+        <w:rFonts w:ascii="Wingdings" w:hAnsi="Wingdings" w:hint="default"/>
+        <w:sz w:val="20"/>
+      </w:rPr>
+    </w:lvl>
+    <w:lvl w:ilvl="8" w:tentative="1">
+      <w:start w:val="1"/>
+      <w:numFmt w:val="bullet"/>
+      <w:lvlText w:val=""/>
+      <w:lvlJc w:val="left"/>
+      <w:pPr>
+        <w:tabs>
+          <w:tab w:val="num" w:pos="6480"/>
+        </w:tabs>
+        <w:ind w:left="6480" w:hanging="360"/>
+      </w:pPr>
+      <w:rPr>
+        <w:rFonts w:ascii="Wingdings" w:hAnsi="Wingdings" w:hint="default"/>
+        <w:sz w:val="20"/>
+      </w:rPr>
+    </w:lvl>
+  </w:abstractNum>
+  <w:abstractNum w:abstractNumId="8">
     <w:nsid w:val="7BE719BC"/>
     <w:multiLevelType w:val="hybridMultilevel"/>
     <w:tmpl w:val="25F0C002"/>
@@ -804,10 +1881,31 @@
     </w:lvl>
   </w:abstractNum>
   <w:num w:numId="1">
-    <w:abstractNumId w:val="0"/>
+    <w:abstractNumId w:val="1"/>
   </w:num>
   <w:num w:numId="2">
-    <w:abstractNumId w:val="1"/>
+    <w:abstractNumId w:val="8"/>
+  </w:num>
+  <w:num w:numId="3">
+    <w:abstractNumId w:val="4"/>
+  </w:num>
+  <w:num w:numId="4">
+    <w:abstractNumId w:val="5"/>
+  </w:num>
+  <w:num w:numId="5">
+    <w:abstractNumId w:val="6"/>
+  </w:num>
+  <w:num w:numId="6">
+    <w:abstractNumId w:val="7"/>
+  </w:num>
+  <w:num w:numId="7">
+    <w:abstractNumId w:val="2"/>
+  </w:num>
+  <w:num w:numId="8">
+    <w:abstractNumId w:val="3"/>
+  </w:num>
+  <w:num w:numId="9">
+    <w:abstractNumId w:val="0"/>
   </w:num>
 </w:numbering>
 </file>
@@ -1010,6 +2108,23 @@
       <w:contextualSpacing/>
     </w:pPr>
   </w:style>
+  <w:style w:type="paragraph" w:styleId="NormalWeb">
+    <w:name w:val="Normal (Web)"/>
+    <w:basedOn w:val="Normal"/>
+    <w:uiPriority w:val="99"/>
+    <w:semiHidden/>
+    <w:unhideWhenUsed/>
+    <w:rsid w:val="001D197A"/>
+    <w:pPr>
+      <w:spacing w:before="100" w:beforeAutospacing="1" w:after="100" w:afterAutospacing="1" w:line="240" w:lineRule="auto"/>
+    </w:pPr>
+    <w:rPr>
+      <w:rFonts w:ascii="Times New Roman" w:eastAsia="Times New Roman" w:hAnsi="Times New Roman" w:cs="Times New Roman"/>
+      <w:sz w:val="24"/>
+      <w:szCs w:val="24"/>
+      <w:lang w:eastAsia="es-ES"/>
+    </w:rPr>
+  </w:style>
 </w:styles>
 </file>
 
@@ -1210,6 +2325,23 @@
       <w:ind w:left="720"/>
       <w:contextualSpacing/>
     </w:pPr>
+  </w:style>
+  <w:style w:type="paragraph" w:styleId="NormalWeb">
+    <w:name w:val="Normal (Web)"/>
+    <w:basedOn w:val="Normal"/>
+    <w:uiPriority w:val="99"/>
+    <w:semiHidden/>
+    <w:unhideWhenUsed/>
+    <w:rsid w:val="001D197A"/>
+    <w:pPr>
+      <w:spacing w:before="100" w:beforeAutospacing="1" w:after="100" w:afterAutospacing="1" w:line="240" w:lineRule="auto"/>
+    </w:pPr>
+    <w:rPr>
+      <w:rFonts w:ascii="Times New Roman" w:eastAsia="Times New Roman" w:hAnsi="Times New Roman" w:cs="Times New Roman"/>
+      <w:sz w:val="24"/>
+      <w:szCs w:val="24"/>
+      <w:lang w:eastAsia="es-ES"/>
+    </w:rPr>
   </w:style>
 </w:styles>
 </file>

</xml_diff>